<commit_message>
Double Convex Annotated Source Load
</commit_message>
<xml_diff>
--- a/Docs/Internal/GraphAlgorithm/Shruti/Source/GraphAlgorithm_v4.76.docx
+++ b/Docs/Internal/GraphAlgorithm/Shruti/Source/GraphAlgorithm_v4.76.docx
@@ -328,6 +328,359 @@
           <w:szCs w:val="32"/>
           <w:lang w:val="en"/>
         </w:rPr>
+        <w:t>The Soft Heap: An Approximate Priority Queue with Optimal Error Rate</w:t>
+      </w:r>
+    </w:p>
+    <w:p>
+      <w:pPr>
+        <w:spacing w:line="360" w:lineRule="auto"/>
+        <w:rPr>
+          <w:rStyle w:val="citationjournal"/>
+          <w:lang w:val="en"/>
+        </w:rPr>
+      </w:pPr>
+    </w:p>
+    <w:p>
+      <w:pPr>
+        <w:spacing w:line="360" w:lineRule="auto"/>
+        <w:rPr>
+          <w:rStyle w:val="citationjournal"/>
+          <w:lang w:val="en"/>
+        </w:rPr>
+      </w:pPr>
+    </w:p>
+    <w:p>
+      <w:pPr>
+        <w:spacing w:line="360" w:lineRule="auto"/>
+        <w:rPr>
+          <w:rStyle w:val="citationjournal"/>
+          <w:b/>
+          <w:bCs/>
+          <w:sz w:val="28"/>
+          <w:szCs w:val="28"/>
+          <w:lang w:val="en"/>
+        </w:rPr>
+      </w:pPr>
+      <w:r>
+        <w:rPr>
+          <w:rStyle w:val="citationjournal"/>
+          <w:b/>
+          <w:bCs/>
+          <w:sz w:val="28"/>
+          <w:szCs w:val="28"/>
+          <w:lang w:val="en"/>
+        </w:rPr>
+        <w:t>Abstract</w:t>
+      </w:r>
+    </w:p>
+    <w:p>
+      <w:pPr>
+        <w:spacing w:line="360" w:lineRule="auto"/>
+        <w:rPr>
+          <w:rStyle w:val="citationjournal"/>
+          <w:lang w:val="en"/>
+        </w:rPr>
+      </w:pPr>
+    </w:p>
+    <w:p>
+      <w:pPr>
+        <w:pStyle w:val="ListParagraph"/>
+        <w:numPr>
+          <w:ilvl w:val="0"/>
+          <w:numId w:val="59"/>
+        </w:numPr>
+        <w:spacing w:line="360" w:lineRule="auto"/>
+        <w:rPr>
+          <w:rStyle w:val="citationjournal"/>
+          <w:lang w:val="en"/>
+        </w:rPr>
+      </w:pPr>
+      <w:r>
+        <w:rPr>
+          <w:rStyle w:val="citationjournal"/>
+          <w:u w:val="single"/>
+          <w:lang w:val="en"/>
+        </w:rPr>
+        <w:t>Functionality Provided by Soft Heap</w:t>
+      </w:r>
+      <w:r>
+        <w:rPr>
+          <w:rStyle w:val="citationjournal"/>
+          <w:lang w:val="en"/>
+        </w:rPr>
+        <w:t xml:space="preserve">: </w:t>
+      </w:r>
+      <w:r>
+        <w:rPr>
+          <w:rStyle w:val="citationjournal"/>
+          <w:lang w:val="en"/>
+        </w:rPr>
+        <w:t xml:space="preserve">Chazelle (2000a) introduces a simple variant of a priority queue, called a </w:t>
+      </w:r>
+      <w:r>
+        <w:rPr>
+          <w:rStyle w:val="citationjournal"/>
+          <w:i/>
+          <w:iCs/>
+          <w:lang w:val="en"/>
+        </w:rPr>
+        <w:t>soft heap</w:t>
+      </w:r>
+      <w:r>
+        <w:rPr>
+          <w:rStyle w:val="citationjournal"/>
+          <w:lang w:val="en"/>
+        </w:rPr>
+        <w:t>. The data structure supports the usual operations; insert, delete, meld, and findmin.</w:t>
+      </w:r>
+    </w:p>
+    <w:p>
+      <w:pPr>
+        <w:spacing w:line="360" w:lineRule="auto"/>
+        <w:rPr>
+          <w:rStyle w:val="citationjournal"/>
+          <w:lang w:val="en"/>
+        </w:rPr>
+      </w:pPr>
+    </w:p>
+    <w:p>
+      <w:pPr>
+        <w:spacing w:line="360" w:lineRule="auto"/>
+        <w:rPr>
+          <w:rStyle w:val="citationjournal"/>
+          <w:lang w:val="en"/>
+        </w:rPr>
+      </w:pPr>
+    </w:p>
+    <w:p>
+      <w:pPr>
+        <w:spacing w:line="360" w:lineRule="auto"/>
+        <w:rPr>
+          <w:rStyle w:val="citationjournal"/>
+          <w:b/>
+          <w:bCs/>
+          <w:sz w:val="28"/>
+          <w:szCs w:val="28"/>
+          <w:lang w:val="en"/>
+        </w:rPr>
+      </w:pPr>
+      <w:r>
+        <w:rPr>
+          <w:rStyle w:val="citationjournal"/>
+          <w:b/>
+          <w:bCs/>
+          <w:sz w:val="28"/>
+          <w:szCs w:val="28"/>
+          <w:lang w:val="en"/>
+        </w:rPr>
+        <w:t>References</w:t>
+      </w:r>
+    </w:p>
+    <w:p>
+      <w:pPr>
+        <w:spacing w:line="360" w:lineRule="auto"/>
+        <w:rPr>
+          <w:rStyle w:val="citationjournal"/>
+          <w:lang w:val="en"/>
+        </w:rPr>
+      </w:pPr>
+    </w:p>
+    <w:p>
+      <w:pPr>
+        <w:pStyle w:val="Footer"/>
+        <w:numPr>
+          <w:ilvl w:val="0"/>
+          <w:numId w:val="27"/>
+        </w:numPr>
+        <w:tabs>
+          <w:tab w:val="clear" w:pos="4320"/>
+          <w:tab w:val="clear" w:pos="8640"/>
+        </w:tabs>
+        <w:spacing w:line="360" w:lineRule="auto"/>
+        <w:rPr>
+          <w:rStyle w:val="citationjournal"/>
+          <w:lang w:val="en"/>
+        </w:rPr>
+      </w:pPr>
+      <w:r>
+        <w:rPr>
+          <w:rStyle w:val="citationjournal"/>
+          <w:lang w:val="en"/>
+        </w:rPr>
+        <w:t>Chazelle, B. (2000</w:t>
+      </w:r>
+      <w:r>
+        <w:rPr>
+          <w:rStyle w:val="citationjournal"/>
+          <w:lang w:val="en"/>
+        </w:rPr>
+        <w:t>a</w:t>
+      </w:r>
+      <w:r>
+        <w:rPr>
+          <w:rStyle w:val="citationjournal"/>
+          <w:lang w:val="en"/>
+        </w:rPr>
+        <w:t xml:space="preserve">): The Soft-Heap: An Approximate Priority Queue with Optimal Error Rate </w:t>
+      </w:r>
+      <w:r>
+        <w:rPr>
+          <w:rStyle w:val="citationjournal"/>
+          <w:i/>
+          <w:iCs/>
+          <w:lang w:val="en"/>
+        </w:rPr>
+        <w:t>Journal of the ACM</w:t>
+      </w:r>
+      <w:r>
+        <w:rPr>
+          <w:rStyle w:val="citationjournal"/>
+          <w:lang w:val="en"/>
+        </w:rPr>
+        <w:t xml:space="preserve"> </w:t>
+      </w:r>
+      <w:r>
+        <w:rPr>
+          <w:rStyle w:val="citationjournal"/>
+          <w:b/>
+          <w:bCs/>
+          <w:lang w:val="en"/>
+        </w:rPr>
+        <w:t>47 (6)</w:t>
+      </w:r>
+      <w:r>
+        <w:rPr>
+          <w:rStyle w:val="citationjournal"/>
+          <w:lang w:val="en"/>
+        </w:rPr>
+        <w:t xml:space="preserve"> </w:t>
+      </w:r>
+      <w:r>
+        <w:t>1012-1027</w:t>
+      </w:r>
+    </w:p>
+    <w:p>
+      <w:pPr>
+        <w:pStyle w:val="Footer"/>
+        <w:numPr>
+          <w:ilvl w:val="0"/>
+          <w:numId w:val="27"/>
+        </w:numPr>
+        <w:tabs>
+          <w:tab w:val="clear" w:pos="4320"/>
+          <w:tab w:val="clear" w:pos="8640"/>
+        </w:tabs>
+        <w:spacing w:line="360" w:lineRule="auto"/>
+        <w:rPr>
+          <w:rStyle w:val="citationjournal"/>
+          <w:lang w:val="en"/>
+        </w:rPr>
+      </w:pPr>
+      <w:r>
+        <w:rPr>
+          <w:rStyle w:val="citationjournal"/>
+          <w:lang w:val="en"/>
+        </w:rPr>
+        <w:t>Chazelle, B. (2000</w:t>
+      </w:r>
+      <w:r>
+        <w:rPr>
+          <w:rStyle w:val="citationjournal"/>
+          <w:lang w:val="en"/>
+        </w:rPr>
+        <w:t>b</w:t>
+      </w:r>
+      <w:bookmarkStart w:id="0" w:name="_GoBack"/>
+      <w:bookmarkEnd w:id="0"/>
+      <w:r>
+        <w:rPr>
+          <w:rStyle w:val="citationjournal"/>
+          <w:lang w:val="en"/>
+        </w:rPr>
+        <w:t xml:space="preserve">): A Minimum Spanning Tree Algorithm with inverse-Ackermann Type Complexity </w:t>
+      </w:r>
+      <w:r>
+        <w:rPr>
+          <w:rStyle w:val="citationjournal"/>
+          <w:i/>
+          <w:iCs/>
+          <w:lang w:val="en"/>
+        </w:rPr>
+        <w:t>Journal of the ACM</w:t>
+      </w:r>
+      <w:r>
+        <w:rPr>
+          <w:rStyle w:val="citationjournal"/>
+          <w:lang w:val="en"/>
+        </w:rPr>
+        <w:t xml:space="preserve"> </w:t>
+      </w:r>
+      <w:r>
+        <w:rPr>
+          <w:rStyle w:val="citationjournal"/>
+          <w:b/>
+          <w:bCs/>
+          <w:lang w:val="en"/>
+        </w:rPr>
+        <w:t>47 (6)</w:t>
+      </w:r>
+      <w:r>
+        <w:rPr>
+          <w:rStyle w:val="citationjournal"/>
+          <w:lang w:val="en"/>
+        </w:rPr>
+        <w:t xml:space="preserve"> </w:t>
+      </w:r>
+      <w:r>
+        <w:t>1028-1047</w:t>
+      </w:r>
+    </w:p>
+    <w:p>
+      <w:pPr>
+        <w:rPr>
+          <w:rStyle w:val="citationjournal"/>
+          <w:lang w:val="en"/>
+        </w:rPr>
+      </w:pPr>
+      <w:r>
+        <w:rPr>
+          <w:rStyle w:val="citationjournal"/>
+          <w:lang w:val="en"/>
+        </w:rPr>
+        <w:br w:type="page"/>
+      </w:r>
+    </w:p>
+    <w:p>
+      <w:pPr>
+        <w:spacing w:line="360" w:lineRule="auto"/>
+        <w:rPr>
+          <w:rStyle w:val="citationjournal"/>
+          <w:lang w:val="en"/>
+        </w:rPr>
+      </w:pPr>
+    </w:p>
+    <w:p>
+      <w:pPr>
+        <w:spacing w:line="360" w:lineRule="auto"/>
+        <w:jc w:val="center"/>
+        <w:rPr>
+          <w:rStyle w:val="citationjournal"/>
+          <w:b/>
+          <w:bCs/>
+          <w:sz w:val="32"/>
+          <w:szCs w:val="32"/>
+          <w:lang w:val="en"/>
+        </w:rPr>
+      </w:pPr>
+      <w:r>
+        <w:rPr>
+          <w:rStyle w:val="citationjournal"/>
+          <w:b/>
+          <w:bCs/>
+          <w:sz w:val="32"/>
+          <w:szCs w:val="32"/>
+          <w:lang w:val="en"/>
+        </w:rPr>
         <w:t>Spanning Tree</w:t>
       </w:r>
     </w:p>
@@ -1154,23 +1507,7 @@
           <w:rStyle w:val="citationjournal"/>
           <w:lang w:val="en"/>
         </w:rPr>
-        <w:t xml:space="preserve"> fundamental cycles </w:t>
-      </w:r>
-      <w:proofErr w:type="gramStart"/>
-      <w:r>
-        <w:rPr>
-          <w:rStyle w:val="citationjournal"/>
-          <w:lang w:val="en"/>
-        </w:rPr>
-        <w:t>forms</w:t>
-      </w:r>
-      <w:proofErr w:type="gramEnd"/>
-      <w:r>
-        <w:rPr>
-          <w:rStyle w:val="citationjournal"/>
-          <w:lang w:val="en"/>
-        </w:rPr>
-        <w:t xml:space="preserve"> a cycle basis, a basis for the cycle space (Kocay and Kreher (2004)).</w:t>
+        <w:t xml:space="preserve"> fundamental cycles forms a cycle basis, a basis for the cycle space (Kocay and Kreher (2004)).</w:t>
       </w:r>
     </w:p>
     <w:p>
@@ -2089,17 +2426,8 @@
           <w:rStyle w:val="citationjournal"/>
           <w:lang w:val="en"/>
         </w:rPr>
-        <w:t xml:space="preserve"> vertexes, </w:t>
-      </w:r>
-      <w:proofErr w:type="gramStart"/>
-      <w:r>
-        <w:rPr>
-          <w:rStyle w:val="citationjournal"/>
-          <w:lang w:val="en"/>
-        </w:rPr>
-        <w:t>then</w:t>
-      </w:r>
-      <w:proofErr w:type="gramEnd"/>
+        <w:t xml:space="preserve"> vertexes, then</w:t>
+      </w:r>
     </w:p>
     <w:p>
       <w:pPr>
@@ -3954,23 +4282,7 @@
           <w:rStyle w:val="citationjournal"/>
           <w:lang w:val="en"/>
         </w:rPr>
-        <w:t xml:space="preserve"> (Kocay and Kreher (</w:t>
-      </w:r>
-      <w:proofErr w:type="gramStart"/>
-      <w:r>
-        <w:rPr>
-          <w:rStyle w:val="citationjournal"/>
-          <w:lang w:val="en"/>
-        </w:rPr>
-        <w:t>2004)).</w:t>
-      </w:r>
-      <w:proofErr w:type="gramEnd"/>
-      <w:r>
-        <w:rPr>
-          <w:rStyle w:val="citationjournal"/>
-          <w:lang w:val="en"/>
-        </w:rPr>
-        <w:t xml:space="preserve"> The term </w:t>
+        <w:t xml:space="preserve"> (Kocay and Kreher (2004)). The term </w:t>
       </w:r>
       <m:oMath>
         <m:r>
@@ -4175,23 +4487,7 @@
           <w:rStyle w:val="citationjournal"/>
           <w:lang w:val="en"/>
         </w:rPr>
-        <w:t xml:space="preserve"> edges </w:t>
-      </w:r>
-      <w:proofErr w:type="gramStart"/>
-      <w:r>
-        <w:rPr>
-          <w:rStyle w:val="citationjournal"/>
-          <w:lang w:val="en"/>
-        </w:rPr>
-        <w:t>has</w:t>
-      </w:r>
-      <w:proofErr w:type="gramEnd"/>
-      <w:r>
-        <w:rPr>
-          <w:rStyle w:val="citationjournal"/>
-          <w:lang w:val="en"/>
-        </w:rPr>
-        <w:t xml:space="preserve"> </w:t>
+        <w:t xml:space="preserve"> edges has </w:t>
       </w:r>
       <m:oMath>
         <m:r>
@@ -14312,23 +14608,7 @@
           <w:rStyle w:val="citationjournal"/>
           <w:lang w:val="en"/>
         </w:rPr>
-        <w:t xml:space="preserve"> is the number of </w:t>
-      </w:r>
-      <w:proofErr w:type="gramStart"/>
-      <w:r>
-        <w:rPr>
-          <w:rStyle w:val="citationjournal"/>
-          <w:lang w:val="en"/>
-        </w:rPr>
-        <w:t>vertexes.</w:t>
-      </w:r>
-      <w:proofErr w:type="gramEnd"/>
-      <w:r>
-        <w:rPr>
-          <w:rStyle w:val="citationjournal"/>
-          <w:lang w:val="en"/>
-        </w:rPr>
-        <w:t xml:space="preserve"> Find all optimal decision trees on </w:t>
+        <w:t xml:space="preserve"> is the number of vertexes. Find all optimal decision trees on </w:t>
       </w:r>
       <m:oMath>
         <m:r>
@@ -19604,7 +19884,6 @@
         <w:lastRenderedPageBreak/>
         <w:t xml:space="preserve">Mantegna, R. N. (1999): Hierarchical Structure in Financial Markets </w:t>
       </w:r>
-      <w:proofErr w:type="gramStart"/>
       <w:r>
         <w:rPr>
           <w:rStyle w:val="citationjournal"/>
@@ -19612,17 +19891,7 @@
           <w:iCs/>
           <w:lang w:val="en"/>
         </w:rPr>
-        <w:t>The</w:t>
-      </w:r>
-      <w:proofErr w:type="gramEnd"/>
-      <w:r>
-        <w:rPr>
-          <w:rStyle w:val="citationjournal"/>
-          <w:i/>
-          <w:iCs/>
-          <w:lang w:val="en"/>
-        </w:rPr>
-        <w:t xml:space="preserve"> European Physical Journal B – Condensed Matter and Complex Systems</w:t>
+        <w:t>The European Physical Journal B – Condensed Matter and Complex Systems</w:t>
       </w:r>
       <w:r>
         <w:rPr>
@@ -29198,7 +29467,7 @@
         </w:rPr>
         <w:t xml:space="preserve"> is at most </w:t>
       </w:r>
-      <w:bookmarkStart w:id="0" w:name="_Hlk33876803"/>
+      <w:bookmarkStart w:id="1" w:name="_Hlk33876803"/>
       <m:oMath>
         <m:sSup>
           <m:sSupPr>
@@ -29249,7 +29518,7 @@
           </m:sup>
         </m:sSup>
       </m:oMath>
-      <w:bookmarkEnd w:id="0"/>
+      <w:bookmarkEnd w:id="1"/>
       <w:r>
         <w:rPr>
           <w:rStyle w:val="citationjournal"/>
@@ -29997,23 +30266,7 @@
           <w:rStyle w:val="citationjournal"/>
           <w:lang w:val="en"/>
         </w:rPr>
-        <w:t xml:space="preserve"> to operate in constant time. Next, a disjoint-set data structure is used to keep track of which vertexes are in which components. </w:t>
-      </w:r>
-      <w:proofErr w:type="gramStart"/>
-      <w:r>
-        <w:rPr>
-          <w:rStyle w:val="citationjournal"/>
-          <w:lang w:val="en"/>
-        </w:rPr>
-        <w:t>This needs</w:t>
-      </w:r>
-      <w:proofErr w:type="gramEnd"/>
-      <w:r>
-        <w:rPr>
-          <w:rStyle w:val="citationjournal"/>
-          <w:lang w:val="en"/>
-        </w:rPr>
-        <w:t xml:space="preserve"> </w:t>
+        <w:t xml:space="preserve"> to operate in constant time. Next, a disjoint-set data structure is used to keep track of which vertexes are in which components. This needs </w:t>
       </w:r>
       <m:oMath>
         <m:r>
@@ -36083,17 +36336,8 @@
           <w:rStyle w:val="citationjournal"/>
           <w:lang w:val="en"/>
         </w:rPr>
-        <w:t xml:space="preserve"> continues to </w:t>
-      </w:r>
-      <w:proofErr w:type="gramStart"/>
-      <w:r>
-        <w:rPr>
-          <w:rStyle w:val="citationjournal"/>
-          <w:lang w:val="en"/>
-        </w:rPr>
-        <w:t>hold.</w:t>
-      </w:r>
-      <w:proofErr w:type="gramEnd"/>
+        <w:t xml:space="preserve"> continues to hold.</w:t>
+      </w:r>
     </w:p>
     <w:p>
       <w:pPr>
@@ -39221,23 +39465,7 @@
           <w:rStyle w:val="citationjournal"/>
           <w:lang w:val="en"/>
         </w:rPr>
-        <w:t xml:space="preserve">It uses a queue – First </w:t>
-      </w:r>
-      <w:proofErr w:type="gramStart"/>
-      <w:r>
-        <w:rPr>
-          <w:rStyle w:val="citationjournal"/>
-          <w:lang w:val="en"/>
-        </w:rPr>
-        <w:t>In</w:t>
-      </w:r>
-      <w:proofErr w:type="gramEnd"/>
-      <w:r>
-        <w:rPr>
-          <w:rStyle w:val="citationjournal"/>
-          <w:lang w:val="en"/>
-        </w:rPr>
-        <w:t xml:space="preserve"> First Out – instead of a stack, and</w:t>
+        <w:t>It uses a queue – First In First Out – instead of a stack, and</w:t>
       </w:r>
     </w:p>
     <w:p>
@@ -39696,23 +39924,7 @@
           <w:rStyle w:val="citationjournal"/>
           <w:lang w:val="en"/>
         </w:rPr>
-        <w:t xml:space="preserve"> is the number of edges in the </w:t>
-      </w:r>
-      <w:proofErr w:type="gramStart"/>
-      <w:r>
-        <w:rPr>
-          <w:rStyle w:val="citationjournal"/>
-          <w:lang w:val="en"/>
-        </w:rPr>
-        <w:t>graph.</w:t>
-      </w:r>
-      <w:proofErr w:type="gramEnd"/>
-      <w:r>
-        <w:rPr>
-          <w:rStyle w:val="citationjournal"/>
-          <w:lang w:val="en"/>
-        </w:rPr>
-        <w:t xml:space="preserve"> Note that </w:t>
+        <w:t xml:space="preserve"> is the number of edges in the graph. Note that </w:t>
       </w:r>
       <m:oMath>
         <m:r>
@@ -46811,18 +47023,7 @@
           <w:iCs/>
           <w:lang w:val="en"/>
         </w:rPr>
-        <w:t xml:space="preserve">reverse </w:t>
-      </w:r>
-      <w:bookmarkStart w:id="1" w:name="_GoBack"/>
-      <w:bookmarkEnd w:id="1"/>
-      <w:r>
-        <w:rPr>
-          <w:rStyle w:val="citationjournal"/>
-          <w:i/>
-          <w:iCs/>
-          <w:lang w:val="en"/>
-        </w:rPr>
-        <w:t>pre-ordering</w:t>
+        <w:t>reverse pre-ordering</w:t>
       </w:r>
       <w:r>
         <w:rPr>
@@ -47658,35 +47859,7 @@
           <w:rStyle w:val="citationjournal"/>
           <w:lang w:val="en"/>
         </w:rPr>
-        <w:t xml:space="preserve">Finding components connected by </w:t>
-      </w:r>
-      <w:r>
-        <w:rPr>
-          <w:rStyle w:val="citationjournal"/>
-          <w:lang w:val="en"/>
-        </w:rPr>
-        <w:t>3</w:t>
-      </w:r>
-      <w:r>
-        <w:rPr>
-          <w:rStyle w:val="citationjournal"/>
-          <w:lang w:val="en"/>
-        </w:rPr>
-        <w:t xml:space="preserve"> edges or </w:t>
-      </w:r>
-      <w:r>
-        <w:rPr>
-          <w:rStyle w:val="citationjournal"/>
-          <w:lang w:val="en"/>
-        </w:rPr>
-        <w:t>3</w:t>
-      </w:r>
-      <w:r>
-        <w:rPr>
-          <w:rStyle w:val="citationjournal"/>
-          <w:lang w:val="en"/>
-        </w:rPr>
-        <w:t xml:space="preserve"> vertexes.</w:t>
+        <w:t>Finding components connected by 3 edges or 3 vertexes.</w:t>
       </w:r>
     </w:p>
     <w:p>
@@ -48022,15 +48195,7 @@
               <w:rFonts w:ascii="Cambria Math" w:hAnsi="Cambria Math"/>
               <w:lang w:val="en"/>
             </w:rPr>
-            <m:t>O</m:t>
-          </m:r>
-          <m:r>
-            <w:rPr>
-              <w:rStyle w:val="citationjournal"/>
-              <w:rFonts w:ascii="Cambria Math" w:hAnsi="Cambria Math"/>
-              <w:lang w:val="en"/>
-            </w:rPr>
-            <m:t>=</m:t>
+            <m:t>O=</m:t>
           </m:r>
           <m:d>
             <m:dPr>
@@ -51106,6 +51271,92 @@
     </w:lvl>
   </w:abstractNum>
   <w:abstractNum w:abstractNumId="22" w15:restartNumberingAfterBreak="0">
+    <w:nsid w:val="22926361"/>
+    <w:multiLevelType w:val="hybridMultilevel"/>
+    <w:tmpl w:val="8A4C0040"/>
+    <w:lvl w:ilvl="0" w:tplc="0409000F">
+      <w:start w:val="1"/>
+      <w:numFmt w:val="decimal"/>
+      <w:lvlText w:val="%1."/>
+      <w:lvlJc w:val="left"/>
+      <w:pPr>
+        <w:ind w:left="360" w:hanging="360"/>
+      </w:pPr>
+    </w:lvl>
+    <w:lvl w:ilvl="1" w:tplc="04090019" w:tentative="1">
+      <w:start w:val="1"/>
+      <w:numFmt w:val="lowerLetter"/>
+      <w:lvlText w:val="%2."/>
+      <w:lvlJc w:val="left"/>
+      <w:pPr>
+        <w:ind w:left="1080" w:hanging="360"/>
+      </w:pPr>
+    </w:lvl>
+    <w:lvl w:ilvl="2" w:tplc="0409001B" w:tentative="1">
+      <w:start w:val="1"/>
+      <w:numFmt w:val="lowerRoman"/>
+      <w:lvlText w:val="%3."/>
+      <w:lvlJc w:val="right"/>
+      <w:pPr>
+        <w:ind w:left="1800" w:hanging="180"/>
+      </w:pPr>
+    </w:lvl>
+    <w:lvl w:ilvl="3" w:tplc="0409000F" w:tentative="1">
+      <w:start w:val="1"/>
+      <w:numFmt w:val="decimal"/>
+      <w:lvlText w:val="%4."/>
+      <w:lvlJc w:val="left"/>
+      <w:pPr>
+        <w:ind w:left="2520" w:hanging="360"/>
+      </w:pPr>
+    </w:lvl>
+    <w:lvl w:ilvl="4" w:tplc="04090019" w:tentative="1">
+      <w:start w:val="1"/>
+      <w:numFmt w:val="lowerLetter"/>
+      <w:lvlText w:val="%5."/>
+      <w:lvlJc w:val="left"/>
+      <w:pPr>
+        <w:ind w:left="3240" w:hanging="360"/>
+      </w:pPr>
+    </w:lvl>
+    <w:lvl w:ilvl="5" w:tplc="0409001B" w:tentative="1">
+      <w:start w:val="1"/>
+      <w:numFmt w:val="lowerRoman"/>
+      <w:lvlText w:val="%6."/>
+      <w:lvlJc w:val="right"/>
+      <w:pPr>
+        <w:ind w:left="3960" w:hanging="180"/>
+      </w:pPr>
+    </w:lvl>
+    <w:lvl w:ilvl="6" w:tplc="0409000F" w:tentative="1">
+      <w:start w:val="1"/>
+      <w:numFmt w:val="decimal"/>
+      <w:lvlText w:val="%7."/>
+      <w:lvlJc w:val="left"/>
+      <w:pPr>
+        <w:ind w:left="4680" w:hanging="360"/>
+      </w:pPr>
+    </w:lvl>
+    <w:lvl w:ilvl="7" w:tplc="04090019" w:tentative="1">
+      <w:start w:val="1"/>
+      <w:numFmt w:val="lowerLetter"/>
+      <w:lvlText w:val="%8."/>
+      <w:lvlJc w:val="left"/>
+      <w:pPr>
+        <w:ind w:left="5400" w:hanging="360"/>
+      </w:pPr>
+    </w:lvl>
+    <w:lvl w:ilvl="8" w:tplc="0409001B" w:tentative="1">
+      <w:start w:val="1"/>
+      <w:numFmt w:val="lowerRoman"/>
+      <w:lvlText w:val="%9."/>
+      <w:lvlJc w:val="right"/>
+      <w:pPr>
+        <w:ind w:left="6120" w:hanging="180"/>
+      </w:pPr>
+    </w:lvl>
+  </w:abstractNum>
+  <w:abstractNum w:abstractNumId="23" w15:restartNumberingAfterBreak="0">
     <w:nsid w:val="25F02B0D"/>
     <w:multiLevelType w:val="hybridMultilevel"/>
     <w:tmpl w:val="A5B6BE2A"/>
@@ -51191,7 +51442,7 @@
       </w:pPr>
     </w:lvl>
   </w:abstractNum>
-  <w:abstractNum w:abstractNumId="23" w15:restartNumberingAfterBreak="0">
+  <w:abstractNum w:abstractNumId="24" w15:restartNumberingAfterBreak="0">
     <w:nsid w:val="279413CE"/>
     <w:multiLevelType w:val="hybridMultilevel"/>
     <w:tmpl w:val="D17E6B2E"/>
@@ -51277,7 +51528,7 @@
       </w:pPr>
     </w:lvl>
   </w:abstractNum>
-  <w:abstractNum w:abstractNumId="24" w15:restartNumberingAfterBreak="0">
+  <w:abstractNum w:abstractNumId="25" w15:restartNumberingAfterBreak="0">
     <w:nsid w:val="28E8101F"/>
     <w:multiLevelType w:val="hybridMultilevel"/>
     <w:tmpl w:val="392E2D34"/>
@@ -51363,7 +51614,7 @@
       </w:pPr>
     </w:lvl>
   </w:abstractNum>
-  <w:abstractNum w:abstractNumId="25" w15:restartNumberingAfterBreak="0">
+  <w:abstractNum w:abstractNumId="26" w15:restartNumberingAfterBreak="0">
     <w:nsid w:val="2BD30561"/>
     <w:multiLevelType w:val="hybridMultilevel"/>
     <w:tmpl w:val="2F9E24A2"/>
@@ -51449,7 +51700,7 @@
       </w:pPr>
     </w:lvl>
   </w:abstractNum>
-  <w:abstractNum w:abstractNumId="26" w15:restartNumberingAfterBreak="0">
+  <w:abstractNum w:abstractNumId="27" w15:restartNumberingAfterBreak="0">
     <w:nsid w:val="2CD22BFE"/>
     <w:multiLevelType w:val="hybridMultilevel"/>
     <w:tmpl w:val="3D36A2CC"/>
@@ -51535,7 +51786,7 @@
       </w:pPr>
     </w:lvl>
   </w:abstractNum>
-  <w:abstractNum w:abstractNumId="27" w15:restartNumberingAfterBreak="0">
+  <w:abstractNum w:abstractNumId="28" w15:restartNumberingAfterBreak="0">
     <w:nsid w:val="2CD47C87"/>
     <w:multiLevelType w:val="hybridMultilevel"/>
     <w:tmpl w:val="0F908BC0"/>
@@ -51621,7 +51872,7 @@
       </w:pPr>
     </w:lvl>
   </w:abstractNum>
-  <w:abstractNum w:abstractNumId="28" w15:restartNumberingAfterBreak="0">
+  <w:abstractNum w:abstractNumId="29" w15:restartNumberingAfterBreak="0">
     <w:nsid w:val="30DA459C"/>
     <w:multiLevelType w:val="hybridMultilevel"/>
     <w:tmpl w:val="8710E4D8"/>
@@ -51707,7 +51958,7 @@
       </w:pPr>
     </w:lvl>
   </w:abstractNum>
-  <w:abstractNum w:abstractNumId="29" w15:restartNumberingAfterBreak="0">
+  <w:abstractNum w:abstractNumId="30" w15:restartNumberingAfterBreak="0">
     <w:nsid w:val="32494A6C"/>
     <w:multiLevelType w:val="hybridMultilevel"/>
     <w:tmpl w:val="9C9C79F2"/>
@@ -51793,7 +52044,7 @@
       </w:pPr>
     </w:lvl>
   </w:abstractNum>
-  <w:abstractNum w:abstractNumId="30" w15:restartNumberingAfterBreak="0">
+  <w:abstractNum w:abstractNumId="31" w15:restartNumberingAfterBreak="0">
     <w:nsid w:val="35815BBF"/>
     <w:multiLevelType w:val="hybridMultilevel"/>
     <w:tmpl w:val="CC3805C8"/>
@@ -51879,7 +52130,7 @@
       </w:pPr>
     </w:lvl>
   </w:abstractNum>
-  <w:abstractNum w:abstractNumId="31" w15:restartNumberingAfterBreak="0">
+  <w:abstractNum w:abstractNumId="32" w15:restartNumberingAfterBreak="0">
     <w:nsid w:val="39535B23"/>
     <w:multiLevelType w:val="hybridMultilevel"/>
     <w:tmpl w:val="0D0CC7D4"/>
@@ -51965,7 +52216,7 @@
       </w:pPr>
     </w:lvl>
   </w:abstractNum>
-  <w:abstractNum w:abstractNumId="32" w15:restartNumberingAfterBreak="0">
+  <w:abstractNum w:abstractNumId="33" w15:restartNumberingAfterBreak="0">
     <w:nsid w:val="3B795278"/>
     <w:multiLevelType w:val="hybridMultilevel"/>
     <w:tmpl w:val="2F5091F2"/>
@@ -52051,7 +52302,7 @@
       </w:pPr>
     </w:lvl>
   </w:abstractNum>
-  <w:abstractNum w:abstractNumId="33" w15:restartNumberingAfterBreak="0">
+  <w:abstractNum w:abstractNumId="34" w15:restartNumberingAfterBreak="0">
     <w:nsid w:val="3EF6161A"/>
     <w:multiLevelType w:val="hybridMultilevel"/>
     <w:tmpl w:val="415CF212"/>
@@ -52137,7 +52388,7 @@
       </w:pPr>
     </w:lvl>
   </w:abstractNum>
-  <w:abstractNum w:abstractNumId="34" w15:restartNumberingAfterBreak="0">
+  <w:abstractNum w:abstractNumId="35" w15:restartNumberingAfterBreak="0">
     <w:nsid w:val="3FFF65CE"/>
     <w:multiLevelType w:val="hybridMultilevel"/>
     <w:tmpl w:val="D414BE30"/>
@@ -52223,7 +52474,7 @@
       </w:pPr>
     </w:lvl>
   </w:abstractNum>
-  <w:abstractNum w:abstractNumId="35" w15:restartNumberingAfterBreak="0">
+  <w:abstractNum w:abstractNumId="36" w15:restartNumberingAfterBreak="0">
     <w:nsid w:val="45063227"/>
     <w:multiLevelType w:val="hybridMultilevel"/>
     <w:tmpl w:val="A25ADE9C"/>
@@ -52336,7 +52587,7 @@
       </w:rPr>
     </w:lvl>
   </w:abstractNum>
-  <w:abstractNum w:abstractNumId="36" w15:restartNumberingAfterBreak="0">
+  <w:abstractNum w:abstractNumId="37" w15:restartNumberingAfterBreak="0">
     <w:nsid w:val="47B35A5B"/>
     <w:multiLevelType w:val="hybridMultilevel"/>
     <w:tmpl w:val="34C002EC"/>
@@ -52422,7 +52673,7 @@
       </w:pPr>
     </w:lvl>
   </w:abstractNum>
-  <w:abstractNum w:abstractNumId="37" w15:restartNumberingAfterBreak="0">
+  <w:abstractNum w:abstractNumId="38" w15:restartNumberingAfterBreak="0">
     <w:nsid w:val="48512022"/>
     <w:multiLevelType w:val="hybridMultilevel"/>
     <w:tmpl w:val="069E1C5E"/>
@@ -52508,7 +52759,7 @@
       </w:pPr>
     </w:lvl>
   </w:abstractNum>
-  <w:abstractNum w:abstractNumId="38" w15:restartNumberingAfterBreak="0">
+  <w:abstractNum w:abstractNumId="39" w15:restartNumberingAfterBreak="0">
     <w:nsid w:val="50B5055D"/>
     <w:multiLevelType w:val="hybridMultilevel"/>
     <w:tmpl w:val="CDC21598"/>
@@ -52594,7 +52845,7 @@
       </w:pPr>
     </w:lvl>
   </w:abstractNum>
-  <w:abstractNum w:abstractNumId="39" w15:restartNumberingAfterBreak="0">
+  <w:abstractNum w:abstractNumId="40" w15:restartNumberingAfterBreak="0">
     <w:nsid w:val="51BB357F"/>
     <w:multiLevelType w:val="hybridMultilevel"/>
     <w:tmpl w:val="17B24830"/>
@@ -52680,7 +52931,7 @@
       </w:pPr>
     </w:lvl>
   </w:abstractNum>
-  <w:abstractNum w:abstractNumId="40" w15:restartNumberingAfterBreak="0">
+  <w:abstractNum w:abstractNumId="41" w15:restartNumberingAfterBreak="0">
     <w:nsid w:val="560B3E04"/>
     <w:multiLevelType w:val="hybridMultilevel"/>
     <w:tmpl w:val="BAD28CF0"/>
@@ -52766,7 +53017,7 @@
       </w:pPr>
     </w:lvl>
   </w:abstractNum>
-  <w:abstractNum w:abstractNumId="41" w15:restartNumberingAfterBreak="0">
+  <w:abstractNum w:abstractNumId="42" w15:restartNumberingAfterBreak="0">
     <w:nsid w:val="57ED6D26"/>
     <w:multiLevelType w:val="hybridMultilevel"/>
     <w:tmpl w:val="448AAF3C"/>
@@ -52852,7 +53103,7 @@
       </w:pPr>
     </w:lvl>
   </w:abstractNum>
-  <w:abstractNum w:abstractNumId="42" w15:restartNumberingAfterBreak="0">
+  <w:abstractNum w:abstractNumId="43" w15:restartNumberingAfterBreak="0">
     <w:nsid w:val="60057A84"/>
     <w:multiLevelType w:val="hybridMultilevel"/>
     <w:tmpl w:val="D3A049DA"/>
@@ -52938,7 +53189,7 @@
       </w:pPr>
     </w:lvl>
   </w:abstractNum>
-  <w:abstractNum w:abstractNumId="43" w15:restartNumberingAfterBreak="0">
+  <w:abstractNum w:abstractNumId="44" w15:restartNumberingAfterBreak="0">
     <w:nsid w:val="62257C91"/>
     <w:multiLevelType w:val="hybridMultilevel"/>
     <w:tmpl w:val="1D244B8E"/>
@@ -53024,7 +53275,7 @@
       </w:pPr>
     </w:lvl>
   </w:abstractNum>
-  <w:abstractNum w:abstractNumId="44" w15:restartNumberingAfterBreak="0">
+  <w:abstractNum w:abstractNumId="45" w15:restartNumberingAfterBreak="0">
     <w:nsid w:val="636B3CEF"/>
     <w:multiLevelType w:val="hybridMultilevel"/>
     <w:tmpl w:val="D6AC0BA0"/>
@@ -53110,7 +53361,7 @@
       </w:pPr>
     </w:lvl>
   </w:abstractNum>
-  <w:abstractNum w:abstractNumId="45" w15:restartNumberingAfterBreak="0">
+  <w:abstractNum w:abstractNumId="46" w15:restartNumberingAfterBreak="0">
     <w:nsid w:val="63882579"/>
     <w:multiLevelType w:val="hybridMultilevel"/>
     <w:tmpl w:val="B35C66B8"/>
@@ -53196,7 +53447,7 @@
       </w:pPr>
     </w:lvl>
   </w:abstractNum>
-  <w:abstractNum w:abstractNumId="46" w15:restartNumberingAfterBreak="0">
+  <w:abstractNum w:abstractNumId="47" w15:restartNumberingAfterBreak="0">
     <w:nsid w:val="652F0FB9"/>
     <w:multiLevelType w:val="hybridMultilevel"/>
     <w:tmpl w:val="9D5C3ED2"/>
@@ -53282,7 +53533,7 @@
       </w:pPr>
     </w:lvl>
   </w:abstractNum>
-  <w:abstractNum w:abstractNumId="47" w15:restartNumberingAfterBreak="0">
+  <w:abstractNum w:abstractNumId="48" w15:restartNumberingAfterBreak="0">
     <w:nsid w:val="669350AF"/>
     <w:multiLevelType w:val="hybridMultilevel"/>
     <w:tmpl w:val="274C0C6E"/>
@@ -53368,7 +53619,7 @@
       </w:pPr>
     </w:lvl>
   </w:abstractNum>
-  <w:abstractNum w:abstractNumId="48" w15:restartNumberingAfterBreak="0">
+  <w:abstractNum w:abstractNumId="49" w15:restartNumberingAfterBreak="0">
     <w:nsid w:val="6A685B88"/>
     <w:multiLevelType w:val="hybridMultilevel"/>
     <w:tmpl w:val="99F4D054"/>
@@ -53454,7 +53705,7 @@
       </w:pPr>
     </w:lvl>
   </w:abstractNum>
-  <w:abstractNum w:abstractNumId="49" w15:restartNumberingAfterBreak="0">
+  <w:abstractNum w:abstractNumId="50" w15:restartNumberingAfterBreak="0">
     <w:nsid w:val="6BF86244"/>
     <w:multiLevelType w:val="hybridMultilevel"/>
     <w:tmpl w:val="4352F6AC"/>
@@ -53540,7 +53791,7 @@
       </w:pPr>
     </w:lvl>
   </w:abstractNum>
-  <w:abstractNum w:abstractNumId="50" w15:restartNumberingAfterBreak="0">
+  <w:abstractNum w:abstractNumId="51" w15:restartNumberingAfterBreak="0">
     <w:nsid w:val="6DC03BC5"/>
     <w:multiLevelType w:val="hybridMultilevel"/>
     <w:tmpl w:val="7F741868"/>
@@ -53626,7 +53877,7 @@
       </w:pPr>
     </w:lvl>
   </w:abstractNum>
-  <w:abstractNum w:abstractNumId="51" w15:restartNumberingAfterBreak="0">
+  <w:abstractNum w:abstractNumId="52" w15:restartNumberingAfterBreak="0">
     <w:nsid w:val="70C75138"/>
     <w:multiLevelType w:val="hybridMultilevel"/>
     <w:tmpl w:val="311681A6"/>
@@ -53712,7 +53963,7 @@
       </w:pPr>
     </w:lvl>
   </w:abstractNum>
-  <w:abstractNum w:abstractNumId="52" w15:restartNumberingAfterBreak="0">
+  <w:abstractNum w:abstractNumId="53" w15:restartNumberingAfterBreak="0">
     <w:nsid w:val="71AF0BA0"/>
     <w:multiLevelType w:val="hybridMultilevel"/>
     <w:tmpl w:val="71A8DE60"/>
@@ -53798,7 +54049,7 @@
       </w:pPr>
     </w:lvl>
   </w:abstractNum>
-  <w:abstractNum w:abstractNumId="53" w15:restartNumberingAfterBreak="0">
+  <w:abstractNum w:abstractNumId="54" w15:restartNumberingAfterBreak="0">
     <w:nsid w:val="73974403"/>
     <w:multiLevelType w:val="hybridMultilevel"/>
     <w:tmpl w:val="BA024DA4"/>
@@ -53884,7 +54135,7 @@
       </w:pPr>
     </w:lvl>
   </w:abstractNum>
-  <w:abstractNum w:abstractNumId="54" w15:restartNumberingAfterBreak="0">
+  <w:abstractNum w:abstractNumId="55" w15:restartNumberingAfterBreak="0">
     <w:nsid w:val="7545310D"/>
     <w:multiLevelType w:val="hybridMultilevel"/>
     <w:tmpl w:val="D7461750"/>
@@ -53970,7 +54221,7 @@
       </w:pPr>
     </w:lvl>
   </w:abstractNum>
-  <w:abstractNum w:abstractNumId="55" w15:restartNumberingAfterBreak="0">
+  <w:abstractNum w:abstractNumId="56" w15:restartNumberingAfterBreak="0">
     <w:nsid w:val="762947A4"/>
     <w:multiLevelType w:val="hybridMultilevel"/>
     <w:tmpl w:val="320EAD14"/>
@@ -54056,7 +54307,7 @@
       </w:pPr>
     </w:lvl>
   </w:abstractNum>
-  <w:abstractNum w:abstractNumId="56" w15:restartNumberingAfterBreak="0">
+  <w:abstractNum w:abstractNumId="57" w15:restartNumberingAfterBreak="0">
     <w:nsid w:val="780B0925"/>
     <w:multiLevelType w:val="hybridMultilevel"/>
     <w:tmpl w:val="EAEE413C"/>
@@ -54142,7 +54393,7 @@
       </w:pPr>
     </w:lvl>
   </w:abstractNum>
-  <w:abstractNum w:abstractNumId="57" w15:restartNumberingAfterBreak="0">
+  <w:abstractNum w:abstractNumId="58" w15:restartNumberingAfterBreak="0">
     <w:nsid w:val="7D2A0E8E"/>
     <w:multiLevelType w:val="hybridMultilevel"/>
     <w:tmpl w:val="2384DCCA"/>
@@ -54229,7 +54480,7 @@
     </w:lvl>
   </w:abstractNum>
   <w:num w:numId="1">
-    <w:abstractNumId w:val="46"/>
+    <w:abstractNumId w:val="47"/>
   </w:num>
   <w:num w:numId="2">
     <w:abstractNumId w:val="19"/>
@@ -54238,13 +54489,13 @@
     <w:abstractNumId w:val="12"/>
   </w:num>
   <w:num w:numId="4">
-    <w:abstractNumId w:val="51"/>
+    <w:abstractNumId w:val="52"/>
   </w:num>
   <w:num w:numId="5">
-    <w:abstractNumId w:val="57"/>
+    <w:abstractNumId w:val="58"/>
   </w:num>
   <w:num w:numId="6">
-    <w:abstractNumId w:val="41"/>
+    <w:abstractNumId w:val="42"/>
   </w:num>
   <w:num w:numId="7">
     <w:abstractNumId w:val="18"/>
@@ -54253,13 +54504,13 @@
     <w:abstractNumId w:val="14"/>
   </w:num>
   <w:num w:numId="9">
-    <w:abstractNumId w:val="34"/>
+    <w:abstractNumId w:val="35"/>
   </w:num>
   <w:num w:numId="10">
-    <w:abstractNumId w:val="22"/>
+    <w:abstractNumId w:val="23"/>
   </w:num>
   <w:num w:numId="11">
-    <w:abstractNumId w:val="40"/>
+    <w:abstractNumId w:val="41"/>
   </w:num>
   <w:num w:numId="12">
     <w:abstractNumId w:val="15"/>
@@ -54268,40 +54519,40 @@
     <w:abstractNumId w:val="2"/>
   </w:num>
   <w:num w:numId="14">
-    <w:abstractNumId w:val="49"/>
+    <w:abstractNumId w:val="50"/>
   </w:num>
   <w:num w:numId="15">
-    <w:abstractNumId w:val="33"/>
+    <w:abstractNumId w:val="34"/>
   </w:num>
   <w:num w:numId="16">
     <w:abstractNumId w:val="5"/>
   </w:num>
   <w:num w:numId="17">
+    <w:abstractNumId w:val="45"/>
+  </w:num>
+  <w:num w:numId="18">
+    <w:abstractNumId w:val="40"/>
+  </w:num>
+  <w:num w:numId="19">
+    <w:abstractNumId w:val="29"/>
+  </w:num>
+  <w:num w:numId="20">
+    <w:abstractNumId w:val="37"/>
+  </w:num>
+  <w:num w:numId="21">
+    <w:abstractNumId w:val="48"/>
+  </w:num>
+  <w:num w:numId="22">
     <w:abstractNumId w:val="44"/>
   </w:num>
-  <w:num w:numId="18">
-    <w:abstractNumId w:val="39"/>
-  </w:num>
-  <w:num w:numId="19">
-    <w:abstractNumId w:val="28"/>
-  </w:num>
-  <w:num w:numId="20">
-    <w:abstractNumId w:val="36"/>
-  </w:num>
-  <w:num w:numId="21">
-    <w:abstractNumId w:val="47"/>
-  </w:num>
-  <w:num w:numId="22">
-    <w:abstractNumId w:val="43"/>
-  </w:num>
   <w:num w:numId="23">
-    <w:abstractNumId w:val="54"/>
+    <w:abstractNumId w:val="55"/>
   </w:num>
   <w:num w:numId="24">
-    <w:abstractNumId w:val="29"/>
+    <w:abstractNumId w:val="30"/>
   </w:num>
   <w:num w:numId="25">
-    <w:abstractNumId w:val="48"/>
+    <w:abstractNumId w:val="49"/>
   </w:num>
   <w:num w:numId="26">
     <w:abstractNumId w:val="9"/>
@@ -54316,22 +54567,22 @@
     <w:abstractNumId w:val="13"/>
   </w:num>
   <w:num w:numId="30">
-    <w:abstractNumId w:val="45"/>
+    <w:abstractNumId w:val="46"/>
   </w:num>
   <w:num w:numId="31">
-    <w:abstractNumId w:val="55"/>
+    <w:abstractNumId w:val="56"/>
   </w:num>
   <w:num w:numId="32">
     <w:abstractNumId w:val="21"/>
   </w:num>
   <w:num w:numId="33">
-    <w:abstractNumId w:val="56"/>
+    <w:abstractNumId w:val="57"/>
   </w:num>
   <w:num w:numId="34">
-    <w:abstractNumId w:val="52"/>
+    <w:abstractNumId w:val="53"/>
   </w:num>
   <w:num w:numId="35">
-    <w:abstractNumId w:val="38"/>
+    <w:abstractNumId w:val="39"/>
   </w:num>
   <w:num w:numId="36">
     <w:abstractNumId w:val="20"/>
@@ -54340,16 +54591,16 @@
     <w:abstractNumId w:val="17"/>
   </w:num>
   <w:num w:numId="38">
-    <w:abstractNumId w:val="27"/>
+    <w:abstractNumId w:val="28"/>
   </w:num>
   <w:num w:numId="39">
     <w:abstractNumId w:val="11"/>
   </w:num>
   <w:num w:numId="40">
-    <w:abstractNumId w:val="37"/>
+    <w:abstractNumId w:val="38"/>
   </w:num>
   <w:num w:numId="41">
-    <w:abstractNumId w:val="26"/>
+    <w:abstractNumId w:val="27"/>
   </w:num>
   <w:num w:numId="42">
     <w:abstractNumId w:val="7"/>
@@ -54358,40 +54609,40 @@
     <w:abstractNumId w:val="8"/>
   </w:num>
   <w:num w:numId="44">
-    <w:abstractNumId w:val="50"/>
+    <w:abstractNumId w:val="51"/>
   </w:num>
   <w:num w:numId="45">
     <w:abstractNumId w:val="10"/>
   </w:num>
   <w:num w:numId="46">
-    <w:abstractNumId w:val="25"/>
+    <w:abstractNumId w:val="26"/>
   </w:num>
   <w:num w:numId="47">
-    <w:abstractNumId w:val="30"/>
+    <w:abstractNumId w:val="31"/>
   </w:num>
   <w:num w:numId="48">
     <w:abstractNumId w:val="3"/>
   </w:num>
   <w:num w:numId="49">
-    <w:abstractNumId w:val="35"/>
+    <w:abstractNumId w:val="36"/>
   </w:num>
   <w:num w:numId="50">
-    <w:abstractNumId w:val="42"/>
+    <w:abstractNumId w:val="43"/>
   </w:num>
   <w:num w:numId="51">
-    <w:abstractNumId w:val="53"/>
+    <w:abstractNumId w:val="54"/>
   </w:num>
   <w:num w:numId="52">
     <w:abstractNumId w:val="0"/>
   </w:num>
   <w:num w:numId="53">
-    <w:abstractNumId w:val="23"/>
+    <w:abstractNumId w:val="24"/>
   </w:num>
   <w:num w:numId="54">
-    <w:abstractNumId w:val="31"/>
+    <w:abstractNumId w:val="32"/>
   </w:num>
   <w:num w:numId="55">
-    <w:abstractNumId w:val="24"/>
+    <w:abstractNumId w:val="25"/>
   </w:num>
   <w:num w:numId="56">
     <w:abstractNumId w:val="16"/>
@@ -54400,7 +54651,10 @@
     <w:abstractNumId w:val="4"/>
   </w:num>
   <w:num w:numId="58">
-    <w:abstractNumId w:val="32"/>
+    <w:abstractNumId w:val="33"/>
+  </w:num>
+  <w:num w:numId="59">
+    <w:abstractNumId w:val="22"/>
   </w:num>
   <w:numIdMacAtCleanup w:val="53"/>
 </w:numbering>
@@ -55562,27 +55816,27 @@
 </file>
 
 <file path=customXml/item1.xml><?xml version="1.0" encoding="utf-8"?>
+<XMLData TextToDisplay="%EMAILADDRESS%">lk53529@imcnam.ssmb.com</XMLData>
+</file>
+
+<file path=customXml/item2.xml><?xml version="1.0" encoding="utf-8"?>
 <XMLData TextToDisplay="%USERNAME%">lk53529</XMLData>
 </file>
 
-<file path=customXml/item2.xml><?xml version="1.0" encoding="utf-8"?>
-<XMLData TextToDisplay="%EMAILADDRESS%">lk53529@imcnam.ssmb.com</XMLData>
-</file>
-
 <file path=customXml/item3.xml><?xml version="1.0" encoding="utf-8"?>
-<XMLData TextToDisplay="%DOCUMENTGUID%">{00000000-0000-0000-0000-000000000000}</XMLData>
+<XMLData TextToDisplay="%HOSTNAME%">H21LAFI12PS0178.nam.nsroot.net</XMLData>
 </file>
 
 <file path=customXml/item4.xml><?xml version="1.0" encoding="utf-8"?>
+<XMLData TextToDisplay="RightsWATCHMark">7|CITI-No PII-Public|{00000000-0000-0000-0000-000000000000}</XMLData>
+</file>
+
+<file path=customXml/item5.xml><?xml version="1.0" encoding="utf-8"?>
 <XMLData TextToDisplay="%CLASSIFICATIONDATETIME%">19:16 22/07/2019</XMLData>
 </file>
 
-<file path=customXml/item5.xml><?xml version="1.0" encoding="utf-8"?>
-<XMLData TextToDisplay="RightsWATCHMark">7|CITI-No PII-Public|{00000000-0000-0000-0000-000000000000}</XMLData>
-</file>
-
 <file path=customXml/item6.xml><?xml version="1.0" encoding="utf-8"?>
-<XMLData TextToDisplay="%HOSTNAME%">H21LAFI12PS0178.nam.nsroot.net</XMLData>
+<XMLData TextToDisplay="%DOCUMENTGUID%">{00000000-0000-0000-0000-000000000000}</XMLData>
 </file>
 
 <file path=customXml/item7.xml><?xml version="1.0" encoding="utf-8"?>
@@ -55590,43 +55844,43 @@
 </file>
 
 <file path=customXml/itemProps1.xml><?xml version="1.0" encoding="utf-8"?>
+<ds:datastoreItem xmlns:ds="http://schemas.openxmlformats.org/officeDocument/2006/customXml" ds:itemID="{3B0B4C6A-7586-4653-B40E-2900C2AA6817}">
+  <ds:schemaRefs/>
+</ds:datastoreItem>
+</file>
+
+<file path=customXml/itemProps2.xml><?xml version="1.0" encoding="utf-8"?>
 <ds:datastoreItem xmlns:ds="http://schemas.openxmlformats.org/officeDocument/2006/customXml" ds:itemID="{154D67C0-745A-42DB-87E2-4FC6ACE84BE5}">
   <ds:schemaRefs/>
 </ds:datastoreItem>
 </file>
 
-<file path=customXml/itemProps2.xml><?xml version="1.0" encoding="utf-8"?>
-<ds:datastoreItem xmlns:ds="http://schemas.openxmlformats.org/officeDocument/2006/customXml" ds:itemID="{3B0B4C6A-7586-4653-B40E-2900C2AA6817}">
+<file path=customXml/itemProps3.xml><?xml version="1.0" encoding="utf-8"?>
+<ds:datastoreItem xmlns:ds="http://schemas.openxmlformats.org/officeDocument/2006/customXml" ds:itemID="{6FE55CAF-FDA5-4C4D-B455-8459ED156138}">
   <ds:schemaRefs/>
 </ds:datastoreItem>
 </file>
 
-<file path=customXml/itemProps3.xml><?xml version="1.0" encoding="utf-8"?>
+<file path=customXml/itemProps4.xml><?xml version="1.0" encoding="utf-8"?>
+<ds:datastoreItem xmlns:ds="http://schemas.openxmlformats.org/officeDocument/2006/customXml" ds:itemID="{E95F3607-1DAD-4464-85D9-36CB84C3EAE5}">
+  <ds:schemaRefs/>
+</ds:datastoreItem>
+</file>
+
+<file path=customXml/itemProps5.xml><?xml version="1.0" encoding="utf-8"?>
+<ds:datastoreItem xmlns:ds="http://schemas.openxmlformats.org/officeDocument/2006/customXml" ds:itemID="{86BEFCB3-AC3C-4533-A619-F04B6E1A099A}">
+  <ds:schemaRefs/>
+</ds:datastoreItem>
+</file>
+
+<file path=customXml/itemProps6.xml><?xml version="1.0" encoding="utf-8"?>
 <ds:datastoreItem xmlns:ds="http://schemas.openxmlformats.org/officeDocument/2006/customXml" ds:itemID="{89EE081C-C298-470B-8C1C-7F2FBDB4C21F}">
   <ds:schemaRefs/>
 </ds:datastoreItem>
 </file>
 
-<file path=customXml/itemProps4.xml><?xml version="1.0" encoding="utf-8"?>
-<ds:datastoreItem xmlns:ds="http://schemas.openxmlformats.org/officeDocument/2006/customXml" ds:itemID="{86BEFCB3-AC3C-4533-A619-F04B6E1A099A}">
-  <ds:schemaRefs/>
-</ds:datastoreItem>
-</file>
-
-<file path=customXml/itemProps5.xml><?xml version="1.0" encoding="utf-8"?>
-<ds:datastoreItem xmlns:ds="http://schemas.openxmlformats.org/officeDocument/2006/customXml" ds:itemID="{E95F3607-1DAD-4464-85D9-36CB84C3EAE5}">
-  <ds:schemaRefs/>
-</ds:datastoreItem>
-</file>
-
-<file path=customXml/itemProps6.xml><?xml version="1.0" encoding="utf-8"?>
-<ds:datastoreItem xmlns:ds="http://schemas.openxmlformats.org/officeDocument/2006/customXml" ds:itemID="{6FE55CAF-FDA5-4C4D-B455-8459ED156138}">
-  <ds:schemaRefs/>
-</ds:datastoreItem>
-</file>
-
 <file path=customXml/itemProps7.xml><?xml version="1.0" encoding="utf-8"?>
-<ds:datastoreItem xmlns:ds="http://schemas.openxmlformats.org/officeDocument/2006/customXml" ds:itemID="{9910474E-CF56-4445-9583-7D252FD15357}">
+<ds:datastoreItem xmlns:ds="http://schemas.openxmlformats.org/officeDocument/2006/customXml" ds:itemID="{1DEF6F1D-B2B5-44C2-A839-CA62DB6241B3}">
   <ds:schemaRefs>
     <ds:schemaRef ds:uri="http://schemas.openxmlformats.org/officeDocument/2006/bibliography"/>
   </ds:schemaRefs>

</xml_diff>